<commit_message>
added minor changes to report and deleted a file
</commit_message>
<xml_diff>
--- a/ETL Project Report.docx
+++ b/ETL Project Report.docx
@@ -1,6 +1,6 @@
 
 <file path=word/document.xml><?xml version="1.0" encoding="utf-8"?>
-<w:document xmlns:wpc="http://schemas.microsoft.com/office/word/2010/wordprocessingCanvas" xmlns:cx="http://schemas.microsoft.com/office/drawing/2014/chartex" xmlns:cx1="http://schemas.microsoft.com/office/drawing/2015/9/8/chartex" xmlns:cx2="http://schemas.microsoft.com/office/drawing/2015/10/21/chartex" xmlns:cx3="http://schemas.microsoft.com/office/drawing/2016/5/9/chartex" xmlns:cx4="http://schemas.microsoft.com/office/drawing/2016/5/10/chartex" xmlns:cx5="http://schemas.microsoft.com/office/drawing/2016/5/11/chartex" xmlns:cx6="http://schemas.microsoft.com/office/drawing/2016/5/12/chartex" xmlns:cx7="http://schemas.microsoft.com/office/drawing/2016/5/13/chartex" xmlns:cx8="http://schemas.microsoft.com/office/drawing/2016/5/14/chartex" xmlns:mc="http://schemas.openxmlformats.org/markup-compatibility/2006" xmlns:aink="http://schemas.microsoft.com/office/drawing/2016/ink" xmlns:am3d="http://schemas.microsoft.com/office/drawing/2017/model3d" xmlns:o="urn:schemas-microsoft-com:office:office" xmlns:r="http://schemas.openxmlformats.org/officeDocument/2006/relationships" xmlns:m="http://schemas.openxmlformats.org/officeDocument/2006/math" xmlns:v="urn:schemas-microsoft-com:vml" xmlns:wp14="http://schemas.microsoft.com/office/word/2010/wordprocessingDrawing" xmlns:wp="http://schemas.openxmlformats.org/drawingml/2006/wordprocessingDrawing" xmlns:w10="urn:schemas-microsoft-com:office:word" xmlns:w="http://schemas.openxmlformats.org/wordprocessingml/2006/main" xmlns:w14="http://schemas.microsoft.com/office/word/2010/wordml" xmlns:w15="http://schemas.microsoft.com/office/word/2012/wordml" xmlns:w16cex="http://schemas.microsoft.com/office/word/2018/wordml/cex" xmlns:w16cid="http://schemas.microsoft.com/office/word/2016/wordml/cid" xmlns:w16="http://schemas.microsoft.com/office/word/2018/wordml" xmlns:w16se="http://schemas.microsoft.com/office/word/2015/wordml/symex" xmlns:wpg="http://schemas.microsoft.com/office/word/2010/wordprocessingGroup" xmlns:wpi="http://schemas.microsoft.com/office/word/2010/wordprocessingInk" xmlns:wne="http://schemas.microsoft.com/office/word/2006/wordml" xmlns:wps="http://schemas.microsoft.com/office/word/2010/wordprocessingShape" mc:Ignorable="w14 w15 w16se w16cid w16 w16cex wp14">
+<w:document xmlns:wpc="http://schemas.microsoft.com/office/word/2010/wordprocessingCanvas" xmlns:cx="http://schemas.microsoft.com/office/drawing/2014/chartex" xmlns:cx1="http://schemas.microsoft.com/office/drawing/2015/9/8/chartex" xmlns:cx2="http://schemas.microsoft.com/office/drawing/2015/10/21/chartex" xmlns:cx3="http://schemas.microsoft.com/office/drawing/2016/5/9/chartex" xmlns:cx4="http://schemas.microsoft.com/office/drawing/2016/5/10/chartex" xmlns:cx5="http://schemas.microsoft.com/office/drawing/2016/5/11/chartex" xmlns:cx6="http://schemas.microsoft.com/office/drawing/2016/5/12/chartex" xmlns:cx7="http://schemas.microsoft.com/office/drawing/2016/5/13/chartex" xmlns:cx8="http://schemas.microsoft.com/office/drawing/2016/5/14/chartex" xmlns:mc="http://schemas.openxmlformats.org/markup-compatibility/2006" xmlns:aink="http://schemas.microsoft.com/office/drawing/2016/ink" xmlns:am3d="http://schemas.microsoft.com/office/drawing/2017/model3d" xmlns:o="urn:schemas-microsoft-com:office:office" xmlns:r="http://schemas.openxmlformats.org/officeDocument/2006/relationships" xmlns:m="http://schemas.openxmlformats.org/officeDocument/2006/math" xmlns:v="urn:schemas-microsoft-com:vml" xmlns:wp14="http://schemas.microsoft.com/office/word/2010/wordprocessingDrawing" xmlns:wp="http://schemas.openxmlformats.org/drawingml/2006/wordprocessingDrawing" xmlns:w10="urn:schemas-microsoft-com:office:word" xmlns:w="http://schemas.openxmlformats.org/wordprocessingml/2006/main" xmlns:w14="http://schemas.microsoft.com/office/word/2010/wordml" xmlns:w15="http://schemas.microsoft.com/office/word/2012/wordml" xmlns:w16cid="http://schemas.microsoft.com/office/word/2016/wordml/cid" xmlns:w16se="http://schemas.microsoft.com/office/word/2015/wordml/symex" xmlns:wpg="http://schemas.microsoft.com/office/word/2010/wordprocessingGroup" xmlns:wpi="http://schemas.microsoft.com/office/word/2010/wordprocessingInk" xmlns:wne="http://schemas.microsoft.com/office/word/2006/wordml" xmlns:wps="http://schemas.microsoft.com/office/word/2010/wordprocessingShape" mc:Ignorable="w14 w15 w16se w16cid wp14">
   <w:body>
     <w:p>
       <w:pPr>
@@ -17,57 +17,79 @@
           <w:sz w:val="28"/>
           <w:szCs w:val="28"/>
         </w:rPr>
-        <w:t>ETL Project:</w:t>
-      </w:r>
-      <w:r>
+        <w:t>ETL Project: Group 4</w:t>
+      </w:r>
+    </w:p>
+    <w:p>
+      <w:pPr>
+        <w:jc w:val="center"/>
         <w:rPr>
           <w:b/>
           <w:sz w:val="28"/>
           <w:szCs w:val="28"/>
         </w:rPr>
-        <w:t xml:space="preserve"> Group 4</w:t>
-      </w:r>
-    </w:p>
-    <w:p>
-      <w:pPr>
-        <w:jc w:val="center"/>
+      </w:pPr>
+      <w:r>
         <w:rPr>
           <w:b/>
           <w:sz w:val="28"/>
           <w:szCs w:val="28"/>
         </w:rPr>
-      </w:pPr>
-      <w:r>
-        <w:rPr>
-          <w:b/>
+        <w:t>Carfax</w:t>
+      </w:r>
+    </w:p>
+    <w:p>
+      <w:pPr>
+        <w:jc w:val="center"/>
+        <w:rPr>
           <w:sz w:val="28"/>
           <w:szCs w:val="28"/>
         </w:rPr>
-        <w:t>Carfax</w:t>
-      </w:r>
-    </w:p>
-    <w:p>
-      <w:pPr>
-        <w:jc w:val="center"/>
-        <w:rPr>
+      </w:pPr>
+      <w:r>
+        <w:rPr>
+          <w:b/>
           <w:sz w:val="28"/>
           <w:szCs w:val="28"/>
         </w:rPr>
-      </w:pPr>
-      <w:r>
-        <w:rPr>
-          <w:b/>
+        <w:t xml:space="preserve">Team Members: </w:t>
+      </w:r>
+      <w:r>
+        <w:rPr>
           <w:sz w:val="28"/>
           <w:szCs w:val="28"/>
         </w:rPr>
-        <w:t xml:space="preserve">Team Members: </w:t>
-      </w:r>
+        <w:t xml:space="preserve">David </w:t>
+      </w:r>
+      <w:proofErr w:type="spellStart"/>
       <w:r>
         <w:rPr>
           <w:sz w:val="28"/>
           <w:szCs w:val="28"/>
         </w:rPr>
-        <w:t>David Obembe, John Dilligard and Christion Lankford</w:t>
+        <w:t>Obembe</w:t>
+      </w:r>
+      <w:proofErr w:type="spellEnd"/>
+      <w:r>
+        <w:rPr>
+          <w:sz w:val="28"/>
+          <w:szCs w:val="28"/>
+        </w:rPr>
+        <w:t>, John Dilligard</w:t>
+      </w:r>
+      <w:r>
+        <w:rPr>
+          <w:sz w:val="28"/>
+          <w:szCs w:val="28"/>
+        </w:rPr>
+        <w:t>,</w:t>
+      </w:r>
+      <w:r>
+        <w:rPr>
+          <w:sz w:val="28"/>
+          <w:szCs w:val="28"/>
+        </w:rPr>
+        <w:t xml:space="preserve"> and Christion Lankford</w:t>
       </w:r>
     </w:p>
     <w:p>
@@ -97,6 +119,8 @@
       <w:pPr>
         <w:jc w:val="both"/>
       </w:pPr>
+      <w:bookmarkStart w:id="0" w:name="_GoBack"/>
+      <w:bookmarkEnd w:id="0"/>
     </w:p>
     <w:p>
       <w:pPr>
@@ -115,10 +139,7 @@
         <w:t>converting (transforming)</w:t>
       </w:r>
       <w:r>
-        <w:t xml:space="preserve"> the data into a format that can be </w:t>
-      </w:r>
-      <w:r>
-        <w:t xml:space="preserve">analysed and finally storing(loading) the data in a data warehouse or other system. </w:t>
+        <w:t xml:space="preserve"> the data into a format that can be analysed and finally storing(loading) the data in a data warehouse or other system. </w:t>
       </w:r>
     </w:p>
     <w:p>
@@ -151,10 +172,7 @@
         <w:jc w:val="both"/>
       </w:pPr>
       <w:r>
-        <w:t>Scrape information on pre-qualified “Jeep Cherokee” SUV’s for sale on the interne</w:t>
-      </w:r>
-      <w:r>
-        <w:t>t.</w:t>
+        <w:t>Scrape information on pre-qualified “Jeep Cherokee” SUV’s for sale on the internet.</w:t>
       </w:r>
     </w:p>
     <w:p>
@@ -224,13 +242,7 @@
         <w:rPr>
           <w:b/>
         </w:rPr>
-        <w:t>Data Sou</w:t>
-      </w:r>
-      <w:r>
-        <w:rPr>
-          <w:b/>
-        </w:rPr>
-        <w:t>rce</w:t>
+        <w:t>Data Source</w:t>
       </w:r>
     </w:p>
     <w:p>
@@ -296,10 +308,7 @@
         <w:t>—” CarFaxVehicleScrapper.ipynb</w:t>
       </w:r>
       <w:r>
-        <w:t>”, and “</w:t>
-      </w:r>
-      <w:r>
-        <w:t>ETL-</w:t>
+        <w:t>”, and “ETL-</w:t>
       </w:r>
       <w:r>
         <w:t>project.ipynb</w:t>
@@ -324,10 +333,7 @@
         <w:jc w:val="both"/>
       </w:pPr>
       <w:r>
-        <w:t xml:space="preserve">We managed to make our code scrape data for one car, then once we got that to work </w:t>
-      </w:r>
-      <w:r>
-        <w:t xml:space="preserve">we imported it as a function into the “ETL_project.ipynb” file so that it could be used to loop through all the individual html pages of the vehicles in </w:t>
+        <w:t xml:space="preserve">We managed to make our code scrape data for one car, then once we got that to work we imported it as a function into the “ETL_project.ipynb” file so that it could be used to loop through all the individual html pages of the vehicles in </w:t>
       </w:r>
       <w:r>
         <w:t>Carfax</w:t>
@@ -391,40 +397,43 @@
         <w:jc w:val="both"/>
       </w:pPr>
       <w:r>
-        <w:t xml:space="preserve">The next stage of our project was to </w:t>
-      </w:r>
-      <w:r>
-        <w:t xml:space="preserve">transform the data. We decided to organise the data in 5 tables </w:t>
+        <w:t xml:space="preserve">The next stage of our project was to transform the data. We decided to organise the data in 5 tables </w:t>
       </w:r>
       <w:r>
         <w:t>— dealer</w:t>
       </w:r>
       <w:r>
-        <w:t xml:space="preserve"> info table, car description table, vehicle info table, drivetrain table and Price table. Using ‘for’ loops we created lists containing key information about each car that was initial</w:t>
-      </w:r>
-      <w:r>
-        <w:t>ly stored in dictionaries and we went further to ‘zip’ these lists into dataframes using pandas ‘pd.DataFrame’. Every Dataframe had the Vin Number as the primary key.</w:t>
-      </w:r>
-    </w:p>
-    <w:p>
-      <w:pPr>
-        <w:jc w:val="both"/>
-        <w:rPr>
-          <w:b/>
-        </w:rPr>
-      </w:pPr>
-    </w:p>
-    <w:p>
-      <w:pPr>
-        <w:jc w:val="both"/>
-        <w:rPr>
-          <w:b/>
-        </w:rPr>
-      </w:pPr>
-      <w:r>
-        <w:rPr>
-          <w:b/>
-        </w:rPr>
+        <w:t xml:space="preserve"> info table, car description table, vehicle info table, drivetrain table and Price table. Using ‘for’ loops we created lists containing key information about each car that was initially stored in dictionaries and we went further to ‘zip’ these lists into dataframes using pandas ‘pd.DataFrame’. Every Dataframe had the Vin Number as the primary key.</w:t>
+      </w:r>
+    </w:p>
+    <w:p>
+      <w:pPr>
+        <w:jc w:val="both"/>
+        <w:rPr>
+          <w:b/>
+        </w:rPr>
+      </w:pPr>
+    </w:p>
+    <w:p>
+      <w:pPr>
+        <w:jc w:val="both"/>
+        <w:rPr>
+          <w:b/>
+        </w:rPr>
+      </w:pPr>
+    </w:p>
+    <w:p>
+      <w:pPr>
+        <w:jc w:val="both"/>
+        <w:rPr>
+          <w:b/>
+        </w:rPr>
+      </w:pPr>
+      <w:r>
+        <w:rPr>
+          <w:b/>
+        </w:rPr>
+        <w:lastRenderedPageBreak/>
         <w:t xml:space="preserve">5. Loading </w:t>
       </w:r>
       <w:r>
@@ -445,17 +454,13 @@
         <w:jc w:val="both"/>
       </w:pPr>
       <w:r>
-        <w:lastRenderedPageBreak/>
         <w:t xml:space="preserve"> The final stage of the Project was to insert all the </w:t>
       </w:r>
       <w:r>
         <w:t>data frames</w:t>
       </w:r>
       <w:r>
-        <w:t xml:space="preserve"> into a database. We chose MongoDB over PostgreSQL because it was flexible and schema-less. This meant that we could add new fields and modify our data in the future without affecting existing rows of information. MongoDB gave us the freedom to work with d</w:t>
-      </w:r>
-      <w:r>
-        <w:t>ata with potential for rapid growth.</w:t>
+        <w:t xml:space="preserve"> into a database. We chose MongoDB over PostgreSQL because it was flexible and schema-less. This meant that we could add new fields and modify our data in the future without affecting existing rows of information. MongoDB gave us the freedom to work with data with potential for rapid growth.</w:t>
       </w:r>
     </w:p>
     <w:p>
@@ -495,13 +500,7 @@
         <w:jc w:val="both"/>
       </w:pPr>
       <w:r>
-        <w:t xml:space="preserve">This was a mentally challenging project that expanded our understanding of how data pipelines are </w:t>
-      </w:r>
-      <w:r>
-        <w:t>created, strengthened our skills in web-scraping and improved our knowledge of NoSQL databases. Our final product was a database that updates periodically and gives the user information of certified Jeep SUV’s that are available in the Texas area as well a</w:t>
-      </w:r>
-      <w:r>
-        <w:t xml:space="preserve">s their prices, interior design, model, engine, transmission, mileage etc. </w:t>
+        <w:t xml:space="preserve">This was a mentally challenging project that expanded our understanding of how data pipelines are created, strengthened our skills in web-scraping and improved our knowledge of NoSQL databases. Our final product was a database that updates periodically and gives the user information of certified Jeep SUV’s that are available in the Texas area as well as their prices, interior design, model, engine, transmission, mileage etc. </w:t>
       </w:r>
     </w:p>
     <w:p>
@@ -516,11 +515,6 @@
       <w:r>
         <w:t>Skills in teamwork, communication and time management were key in completing this Project as well as co-operation with our project supervisors.</w:t>
       </w:r>
-    </w:p>
-    <w:p>
-      <w:pPr>
-        <w:jc w:val="both"/>
-      </w:pPr>
     </w:p>
     <w:p>
       <w:pPr>
@@ -622,21 +616,6 @@
         <w:t xml:space="preserve"> ERD diagram of database</w:t>
       </w:r>
     </w:p>
-    <w:p>
-      <w:pPr>
-        <w:jc w:val="both"/>
-      </w:pPr>
-    </w:p>
-    <w:p>
-      <w:pPr>
-        <w:jc w:val="both"/>
-      </w:pPr>
-    </w:p>
-    <w:p>
-      <w:pPr>
-        <w:jc w:val="both"/>
-      </w:pPr>
-    </w:p>
     <w:sectPr>
       <w:pgSz w:w="11909" w:h="16834"/>
       <w:pgMar w:top="1440" w:right="1440" w:bottom="1440" w:left="1440" w:header="720" w:footer="720" w:gutter="0"/>
@@ -648,7 +627,7 @@
 </file>
 
 <file path=word/numbering.xml><?xml version="1.0" encoding="utf-8"?>
-<w:numbering xmlns:wpc="http://schemas.microsoft.com/office/word/2010/wordprocessingCanvas" xmlns:cx="http://schemas.microsoft.com/office/drawing/2014/chartex" xmlns:cx1="http://schemas.microsoft.com/office/drawing/2015/9/8/chartex" xmlns:cx2="http://schemas.microsoft.com/office/drawing/2015/10/21/chartex" xmlns:cx3="http://schemas.microsoft.com/office/drawing/2016/5/9/chartex" xmlns:cx4="http://schemas.microsoft.com/office/drawing/2016/5/10/chartex" xmlns:cx5="http://schemas.microsoft.com/office/drawing/2016/5/11/chartex" xmlns:cx6="http://schemas.microsoft.com/office/drawing/2016/5/12/chartex" xmlns:cx7="http://schemas.microsoft.com/office/drawing/2016/5/13/chartex" xmlns:cx8="http://schemas.microsoft.com/office/drawing/2016/5/14/chartex" xmlns:mc="http://schemas.openxmlformats.org/markup-compatibility/2006" xmlns:aink="http://schemas.microsoft.com/office/drawing/2016/ink" xmlns:am3d="http://schemas.microsoft.com/office/drawing/2017/model3d" xmlns:o="urn:schemas-microsoft-com:office:office" xmlns:r="http://schemas.openxmlformats.org/officeDocument/2006/relationships" xmlns:m="http://schemas.openxmlformats.org/officeDocument/2006/math" xmlns:v="urn:schemas-microsoft-com:vml" xmlns:wp14="http://schemas.microsoft.com/office/word/2010/wordprocessingDrawing" xmlns:wp="http://schemas.openxmlformats.org/drawingml/2006/wordprocessingDrawing" xmlns:w10="urn:schemas-microsoft-com:office:word" xmlns:w="http://schemas.openxmlformats.org/wordprocessingml/2006/main" xmlns:w14="http://schemas.microsoft.com/office/word/2010/wordml" xmlns:w15="http://schemas.microsoft.com/office/word/2012/wordml" xmlns:w16cex="http://schemas.microsoft.com/office/word/2018/wordml/cex" xmlns:w16cid="http://schemas.microsoft.com/office/word/2016/wordml/cid" xmlns:w16="http://schemas.microsoft.com/office/word/2018/wordml" xmlns:w16se="http://schemas.microsoft.com/office/word/2015/wordml/symex" xmlns:wpg="http://schemas.microsoft.com/office/word/2010/wordprocessingGroup" xmlns:wpi="http://schemas.microsoft.com/office/word/2010/wordprocessingInk" xmlns:wne="http://schemas.microsoft.com/office/word/2006/wordml" xmlns:wps="http://schemas.microsoft.com/office/word/2010/wordprocessingShape" mc:Ignorable="w14 w15 w16se w16cid w16 w16cex wp14">
+<w:numbering xmlns:wpc="http://schemas.microsoft.com/office/word/2010/wordprocessingCanvas" xmlns:cx="http://schemas.microsoft.com/office/drawing/2014/chartex" xmlns:cx1="http://schemas.microsoft.com/office/drawing/2015/9/8/chartex" xmlns:cx2="http://schemas.microsoft.com/office/drawing/2015/10/21/chartex" xmlns:cx3="http://schemas.microsoft.com/office/drawing/2016/5/9/chartex" xmlns:cx4="http://schemas.microsoft.com/office/drawing/2016/5/10/chartex" xmlns:cx5="http://schemas.microsoft.com/office/drawing/2016/5/11/chartex" xmlns:cx6="http://schemas.microsoft.com/office/drawing/2016/5/12/chartex" xmlns:cx7="http://schemas.microsoft.com/office/drawing/2016/5/13/chartex" xmlns:cx8="http://schemas.microsoft.com/office/drawing/2016/5/14/chartex" xmlns:mc="http://schemas.openxmlformats.org/markup-compatibility/2006" xmlns:aink="http://schemas.microsoft.com/office/drawing/2016/ink" xmlns:am3d="http://schemas.microsoft.com/office/drawing/2017/model3d" xmlns:o="urn:schemas-microsoft-com:office:office" xmlns:r="http://schemas.openxmlformats.org/officeDocument/2006/relationships" xmlns:m="http://schemas.openxmlformats.org/officeDocument/2006/math" xmlns:v="urn:schemas-microsoft-com:vml" xmlns:wp14="http://schemas.microsoft.com/office/word/2010/wordprocessingDrawing" xmlns:wp="http://schemas.openxmlformats.org/drawingml/2006/wordprocessingDrawing" xmlns:w10="urn:schemas-microsoft-com:office:word" xmlns:w="http://schemas.openxmlformats.org/wordprocessingml/2006/main" xmlns:w14="http://schemas.microsoft.com/office/word/2010/wordml" xmlns:w15="http://schemas.microsoft.com/office/word/2012/wordml" xmlns:w16cid="http://schemas.microsoft.com/office/word/2016/wordml/cid" xmlns:w16se="http://schemas.microsoft.com/office/word/2015/wordml/symex" xmlns:wpg="http://schemas.microsoft.com/office/word/2010/wordprocessingGroup" xmlns:wpi="http://schemas.microsoft.com/office/word/2010/wordprocessingInk" xmlns:wne="http://schemas.microsoft.com/office/word/2006/wordml" xmlns:wps="http://schemas.microsoft.com/office/word/2010/wordprocessingShape" mc:Ignorable="w14 w15 w16se w16cid wp14">
   <w:abstractNum w:abstractNumId="0" w15:restartNumberingAfterBreak="0">
     <w:nsid w:val="0F3A46E7"/>
     <w:multiLevelType w:val="multilevel"/>
@@ -1001,7 +980,7 @@
 </file>
 
 <file path=word/styles.xml><?xml version="1.0" encoding="utf-8"?>
-<w:styles xmlns:mc="http://schemas.openxmlformats.org/markup-compatibility/2006" xmlns:r="http://schemas.openxmlformats.org/officeDocument/2006/relationships" xmlns:w="http://schemas.openxmlformats.org/wordprocessingml/2006/main" xmlns:w14="http://schemas.microsoft.com/office/word/2010/wordml" xmlns:w15="http://schemas.microsoft.com/office/word/2012/wordml" xmlns:w16cex="http://schemas.microsoft.com/office/word/2018/wordml/cex" xmlns:w16cid="http://schemas.microsoft.com/office/word/2016/wordml/cid" xmlns:w16="http://schemas.microsoft.com/office/word/2018/wordml" xmlns:w16se="http://schemas.microsoft.com/office/word/2015/wordml/symex" mc:Ignorable="w14 w15 w16se w16cid w16 w16cex">
+<w:styles xmlns:mc="http://schemas.openxmlformats.org/markup-compatibility/2006" xmlns:r="http://schemas.openxmlformats.org/officeDocument/2006/relationships" xmlns:w="http://schemas.openxmlformats.org/wordprocessingml/2006/main" xmlns:w14="http://schemas.microsoft.com/office/word/2010/wordml" xmlns:w15="http://schemas.microsoft.com/office/word/2012/wordml" xmlns:w16cid="http://schemas.microsoft.com/office/word/2016/wordml/cid" xmlns:w16se="http://schemas.microsoft.com/office/word/2015/wordml/symex" mc:Ignorable="w14 w15 w16se w16cid">
   <w:docDefaults>
     <w:rPrDefault>
       <w:rPr>

</xml_diff>